<commit_message>
Agregamos logo de equipo
</commit_message>
<xml_diff>
--- a/Proyecto CECEQ/Documentacion/Avance 2/Avance de proyecto 2_ Análisis y diseño de la solución..docx
+++ b/Proyecto CECEQ/Documentacion/Avance 2/Avance de proyecto 2_ Análisis y diseño de la solución..docx
@@ -8,38 +8,34 @@
         <w:jc w:val="center"/>
         <w:rPr>
           <w:b w:val="1"/>
-          <w:sz w:val="48"/>
-          <w:szCs w:val="48"/>
+          <w:sz w:val="24"/>
+          <w:szCs w:val="24"/>
         </w:rPr>
       </w:pPr>
       <w:r>
         <w:rPr>
-          <w:b w:val="1"/>
-          <w:sz w:val="48"/>
-          <w:szCs w:val="48"/>
           <w:rtl w:val="0"/>
         </w:rPr>
-        <w:t xml:space="preserve">Avance de proyecto 2: Análisis y diseño de la solución.</w:t>
       </w:r>
       <w:r>
         <w:drawing>
           <wp:anchor allowOverlap="1" behindDoc="0" distB="114300" distT="114300" distL="114300" distR="114300" hidden="0" layoutInCell="1" locked="0" relativeHeight="0" simplePos="0">
             <wp:simplePos x="0" y="0"/>
             <wp:positionH relativeFrom="margin">
-              <wp:posOffset>647700</wp:posOffset>
+              <wp:posOffset>1433513</wp:posOffset>
             </wp:positionH>
             <wp:positionV relativeFrom="paragraph">
-              <wp:posOffset>0</wp:posOffset>
+              <wp:posOffset>38100</wp:posOffset>
             </wp:positionV>
-            <wp:extent cx="4419600" cy="4324350"/>
+            <wp:extent cx="2849331" cy="2776538"/>
             <wp:effectExtent b="0" l="0" r="0" t="0"/>
             <wp:wrapTopAndBottom distB="114300" distT="114300"/>
-            <wp:docPr id="12" name="image28.png"/>
+            <wp:docPr id="13" name="image30.png"/>
             <a:graphic>
               <a:graphicData uri="http://schemas.openxmlformats.org/drawingml/2006/picture">
                 <pic:pic>
                   <pic:nvPicPr>
-                    <pic:cNvPr id="0" name="image28.png"/>
+                    <pic:cNvPr id="0" name="image30.png"/>
                     <pic:cNvPicPr preferRelativeResize="0"/>
                   </pic:nvPicPr>
                   <pic:blipFill>
@@ -52,7 +48,7 @@
                   <pic:spPr>
                     <a:xfrm>
                       <a:off x="0" y="0"/>
-                      <a:ext cx="4419600" cy="4324350"/>
+                      <a:ext cx="2849331" cy="2776538"/>
                     </a:xfrm>
                     <a:prstGeom prst="rect"/>
                     <a:ln/>
@@ -76,6 +72,65 @@
       </w:pPr>
       <w:r>
         <w:rPr>
+          <w:b w:val="1"/>
+          <w:sz w:val="48"/>
+          <w:szCs w:val="48"/>
+          <w:rtl w:val="0"/>
+        </w:rPr>
+        <w:t xml:space="preserve">Avance de proyecto 2: Análisis y diseño de la solución.</w:t>
+      </w:r>
+    </w:p>
+    <w:p>
+      <w:pPr>
+        <w:contextualSpacing w:val="0"/>
+        <w:jc w:val="center"/>
+        <w:rPr>
+          <w:b w:val="1"/>
+          <w:sz w:val="48"/>
+          <w:szCs w:val="48"/>
+        </w:rPr>
+      </w:pPr>
+      <w:r>
+        <w:rPr>
+          <w:b w:val="1"/>
+          <w:sz w:val="48"/>
+          <w:szCs w:val="48"/>
+        </w:rPr>
+        <w:drawing>
+          <wp:inline distB="114300" distT="114300" distL="114300" distR="114300">
+            <wp:extent cx="1602022" cy="1452563"/>
+            <wp:effectExtent b="0" l="0" r="0" t="0"/>
+            <wp:docPr id="9" name="image26.png"/>
+            <a:graphic>
+              <a:graphicData uri="http://schemas.openxmlformats.org/drawingml/2006/picture">
+                <pic:pic>
+                  <pic:nvPicPr>
+                    <pic:cNvPr id="0" name="image26.png"/>
+                    <pic:cNvPicPr preferRelativeResize="0"/>
+                  </pic:nvPicPr>
+                  <pic:blipFill>
+                    <a:blip r:embed="rId7"/>
+                    <a:srcRect b="0" l="0" r="0" t="0"/>
+                    <a:stretch>
+                      <a:fillRect/>
+                    </a:stretch>
+                  </pic:blipFill>
+                  <pic:spPr>
+                    <a:xfrm>
+                      <a:off x="0" y="0"/>
+                      <a:ext cx="1602022" cy="1452563"/>
+                    </a:xfrm>
+                    <a:prstGeom prst="rect"/>
+                    <a:ln/>
+                  </pic:spPr>
+                </pic:pic>
+              </a:graphicData>
+            </a:graphic>
+          </wp:inline>
+        </w:drawing>
+      </w:r>
+      <w:r>
+        <w:rPr>
           <w:rtl w:val="0"/>
         </w:rPr>
       </w:r>
@@ -203,6 +258,36 @@
           <w:b w:val="1"/>
           <w:sz w:val="36"/>
           <w:szCs w:val="36"/>
+        </w:rPr>
+      </w:pPr>
+      <w:r>
+        <w:rPr>
+          <w:rtl w:val="0"/>
+        </w:rPr>
+      </w:r>
+    </w:p>
+    <w:p>
+      <w:pPr>
+        <w:contextualSpacing w:val="0"/>
+        <w:rPr>
+          <w:b w:val="1"/>
+          <w:sz w:val="28"/>
+          <w:szCs w:val="28"/>
+        </w:rPr>
+      </w:pPr>
+      <w:r>
+        <w:rPr>
+          <w:rtl w:val="0"/>
+        </w:rPr>
+      </w:r>
+    </w:p>
+    <w:p>
+      <w:pPr>
+        <w:contextualSpacing w:val="0"/>
+        <w:rPr>
+          <w:b w:val="1"/>
+          <w:sz w:val="28"/>
+          <w:szCs w:val="28"/>
         </w:rPr>
       </w:pPr>
       <w:r>
@@ -7428,7 +7513,7 @@
           <w:szCs w:val="24"/>
           <w:rtl w:val="0"/>
         </w:rPr>
-        <w:t xml:space="preserve">C02_DA:Consultar catálogo de libros.</w:t>
+        <w:t xml:space="preserve">C02_DA: Consultar catálogo de libros.</w:t>
       </w:r>
     </w:p>
     <w:p>
@@ -7450,16 +7535,16 @@
           <wp:inline distB="114300" distT="114300" distL="114300" distR="114300">
             <wp:extent cx="6340475" cy="5448300"/>
             <wp:effectExtent b="0" l="0" r="0" t="0"/>
-            <wp:docPr id="13" name="image29.png"/>
+            <wp:docPr id="14" name="image31.png"/>
             <a:graphic>
               <a:graphicData uri="http://schemas.openxmlformats.org/drawingml/2006/picture">
                 <pic:pic>
                   <pic:nvPicPr>
-                    <pic:cNvPr id="0" name="image29.png"/>
+                    <pic:cNvPr id="0" name="image31.png"/>
                     <pic:cNvPicPr preferRelativeResize="0"/>
                   </pic:nvPicPr>
                   <pic:blipFill>
-                    <a:blip r:embed="rId7"/>
+                    <a:blip r:embed="rId8"/>
                     <a:srcRect b="0" l="0" r="0" t="0"/>
                     <a:stretch>
                       <a:fillRect/>
@@ -8183,7 +8268,7 @@
                     <pic:cNvPicPr preferRelativeResize="0"/>
                   </pic:nvPicPr>
                   <pic:blipFill>
-                    <a:blip r:embed="rId8"/>
+                    <a:blip r:embed="rId9"/>
                     <a:srcRect b="0" l="0" r="0" t="0"/>
                     <a:stretch>
                       <a:fillRect/>
@@ -9231,16 +9316,16 @@
           <wp:inline distB="114300" distT="114300" distL="114300" distR="114300">
             <wp:extent cx="5943600" cy="7607300"/>
             <wp:effectExtent b="0" l="0" r="0" t="0"/>
-            <wp:docPr id="3" name="image13.png"/>
+            <wp:docPr id="3" name="image14.png"/>
             <a:graphic>
               <a:graphicData uri="http://schemas.openxmlformats.org/drawingml/2006/picture">
                 <pic:pic>
                   <pic:nvPicPr>
-                    <pic:cNvPr id="0" name="image13.png"/>
+                    <pic:cNvPr id="0" name="image14.png"/>
                     <pic:cNvPicPr preferRelativeResize="0"/>
                   </pic:nvPicPr>
                   <pic:blipFill>
-                    <a:blip r:embed="rId9"/>
+                    <a:blip r:embed="rId10"/>
                     <a:srcRect b="0" l="0" r="0" t="0"/>
                     <a:stretch>
                       <a:fillRect/>
@@ -10276,16 +10361,16 @@
           <wp:inline distB="114300" distT="114300" distL="114300" distR="114300">
             <wp:extent cx="5943600" cy="4762500"/>
             <wp:effectExtent b="0" l="0" r="0" t="0"/>
-            <wp:docPr id="15" name="image31.png"/>
+            <wp:docPr id="16" name="image33.png"/>
             <a:graphic>
               <a:graphicData uri="http://schemas.openxmlformats.org/drawingml/2006/picture">
                 <pic:pic>
                   <pic:nvPicPr>
-                    <pic:cNvPr id="0" name="image31.png"/>
+                    <pic:cNvPr id="0" name="image33.png"/>
                     <pic:cNvPicPr preferRelativeResize="0"/>
                   </pic:nvPicPr>
                   <pic:blipFill>
-                    <a:blip r:embed="rId10"/>
+                    <a:blip r:embed="rId11"/>
                     <a:srcRect b="0" l="0" r="0" t="0"/>
                     <a:stretch>
                       <a:fillRect/>
@@ -11001,7 +11086,7 @@
                     <pic:cNvPicPr preferRelativeResize="0"/>
                   </pic:nvPicPr>
                   <pic:blipFill>
-                    <a:blip r:embed="rId11"/>
+                    <a:blip r:embed="rId12"/>
                     <a:srcRect b="0" l="0" r="0" t="0"/>
                     <a:stretch>
                       <a:fillRect/>
@@ -11890,16 +11975,16 @@
           <wp:inline distB="114300" distT="114300" distL="114300" distR="114300">
             <wp:extent cx="5943600" cy="6413500"/>
             <wp:effectExtent b="0" l="0" r="0" t="0"/>
-            <wp:docPr id="14" name="image30.png"/>
+            <wp:docPr id="15" name="image32.png"/>
             <a:graphic>
               <a:graphicData uri="http://schemas.openxmlformats.org/drawingml/2006/picture">
                 <pic:pic>
                   <pic:nvPicPr>
-                    <pic:cNvPr id="0" name="image30.png"/>
+                    <pic:cNvPr id="0" name="image32.png"/>
                     <pic:cNvPicPr preferRelativeResize="0"/>
                   </pic:nvPicPr>
                   <pic:blipFill>
-                    <a:blip r:embed="rId12"/>
+                    <a:blip r:embed="rId13"/>
                     <a:srcRect b="0" l="0" r="0" t="0"/>
                     <a:stretch>
                       <a:fillRect/>
@@ -13006,16 +13091,16 @@
           <wp:inline distB="114300" distT="114300" distL="114300" distR="114300">
             <wp:extent cx="5943600" cy="6413500"/>
             <wp:effectExtent b="0" l="0" r="0" t="0"/>
-            <wp:docPr id="11" name="image26.png"/>
+            <wp:docPr id="12" name="image29.png"/>
             <a:graphic>
               <a:graphicData uri="http://schemas.openxmlformats.org/drawingml/2006/picture">
                 <pic:pic>
                   <pic:nvPicPr>
-                    <pic:cNvPr id="0" name="image26.png"/>
+                    <pic:cNvPr id="0" name="image29.png"/>
                     <pic:cNvPicPr preferRelativeResize="0"/>
                   </pic:nvPicPr>
                   <pic:blipFill>
-                    <a:blip r:embed="rId13"/>
+                    <a:blip r:embed="rId14"/>
                     <a:srcRect b="0" l="0" r="0" t="0"/>
                     <a:stretch>
                       <a:fillRect/>
@@ -13720,16 +13805,16 @@
           <wp:inline distB="114300" distT="114300" distL="114300" distR="114300">
             <wp:extent cx="5943600" cy="4597400"/>
             <wp:effectExtent b="0" l="0" r="0" t="0"/>
-            <wp:docPr id="4" name="image15.png"/>
+            <wp:docPr id="4" name="image16.png"/>
             <a:graphic>
               <a:graphicData uri="http://schemas.openxmlformats.org/drawingml/2006/picture">
                 <pic:pic>
                   <pic:nvPicPr>
-                    <pic:cNvPr id="0" name="image15.png"/>
+                    <pic:cNvPr id="0" name="image16.png"/>
                     <pic:cNvPicPr preferRelativeResize="0"/>
                   </pic:nvPicPr>
                   <pic:blipFill>
-                    <a:blip r:embed="rId14"/>
+                    <a:blip r:embed="rId15"/>
                     <a:srcRect b="0" l="0" r="0" t="0"/>
                     <a:stretch>
                       <a:fillRect/>
@@ -14453,7 +14538,7 @@
                     <pic:cNvPicPr preferRelativeResize="0"/>
                   </pic:nvPicPr>
                   <pic:blipFill>
-                    <a:blip r:embed="rId15"/>
+                    <a:blip r:embed="rId16"/>
                     <a:srcRect b="0" l="0" r="0" t="0"/>
                     <a:stretch>
                       <a:fillRect/>
@@ -15857,16 +15942,16 @@
           <wp:inline distB="114300" distT="114300" distL="114300" distR="114300">
             <wp:extent cx="5943600" cy="6413500"/>
             <wp:effectExtent b="0" l="0" r="0" t="0"/>
-            <wp:docPr id="10" name="image25.png"/>
+            <wp:docPr id="11" name="image28.png"/>
             <a:graphic>
               <a:graphicData uri="http://schemas.openxmlformats.org/drawingml/2006/picture">
                 <pic:pic>
                   <pic:nvPicPr>
-                    <pic:cNvPr id="0" name="image25.png"/>
+                    <pic:cNvPr id="0" name="image28.png"/>
                     <pic:cNvPicPr preferRelativeResize="0"/>
                   </pic:nvPicPr>
                   <pic:blipFill>
-                    <a:blip r:embed="rId16"/>
+                    <a:blip r:embed="rId17"/>
                     <a:srcRect b="0" l="0" r="0" t="0"/>
                     <a:stretch>
                       <a:fillRect/>
@@ -16933,7 +17018,7 @@
                     <pic:cNvPicPr preferRelativeResize="0"/>
                   </pic:nvPicPr>
                   <pic:blipFill>
-                    <a:blip r:embed="rId17"/>
+                    <a:blip r:embed="rId18"/>
                     <a:srcRect b="0" l="0" r="0" t="0"/>
                     <a:stretch>
                       <a:fillRect/>
@@ -17978,16 +18063,16 @@
           <wp:inline distB="114300" distT="114300" distL="114300" distR="114300">
             <wp:extent cx="5943600" cy="7607300"/>
             <wp:effectExtent b="0" l="0" r="0" t="0"/>
-            <wp:docPr id="9" name="image23.png"/>
+            <wp:docPr id="10" name="image27.png"/>
             <a:graphic>
               <a:graphicData uri="http://schemas.openxmlformats.org/drawingml/2006/picture">
                 <pic:pic>
                   <pic:nvPicPr>
-                    <pic:cNvPr id="0" name="image23.png"/>
+                    <pic:cNvPr id="0" name="image27.png"/>
                     <pic:cNvPicPr preferRelativeResize="0"/>
                   </pic:nvPicPr>
                   <pic:blipFill>
-                    <a:blip r:embed="rId18"/>
+                    <a:blip r:embed="rId19"/>
                     <a:srcRect b="0" l="0" r="0" t="0"/>
                     <a:stretch>
                       <a:fillRect/>
@@ -18702,16 +18787,16 @@
           <wp:inline distB="114300" distT="114300" distL="114300" distR="114300">
             <wp:extent cx="5943600" cy="5232400"/>
             <wp:effectExtent b="0" l="0" r="0" t="0"/>
-            <wp:docPr id="16" name="image32.png"/>
+            <wp:docPr id="17" name="image34.png"/>
             <a:graphic>
               <a:graphicData uri="http://schemas.openxmlformats.org/drawingml/2006/picture">
                 <pic:pic>
                   <pic:nvPicPr>
-                    <pic:cNvPr id="0" name="image32.png"/>
+                    <pic:cNvPr id="0" name="image34.png"/>
                     <pic:cNvPicPr preferRelativeResize="0"/>
                   </pic:nvPicPr>
                   <pic:blipFill>
-                    <a:blip r:embed="rId19"/>
+                    <a:blip r:embed="rId20"/>
                     <a:srcRect b="0" l="0" r="0" t="0"/>
                     <a:stretch>
                       <a:fillRect/>
@@ -20127,7 +20212,7 @@
                     <pic:cNvPicPr preferRelativeResize="0"/>
                   </pic:nvPicPr>
                   <pic:blipFill>
-                    <a:blip r:embed="rId20"/>
+                    <a:blip r:embed="rId21"/>
                     <a:srcRect b="0" l="0" r="0" t="0"/>
                     <a:stretch>
                       <a:fillRect/>
@@ -21502,7 +21587,7 @@
           <w:szCs w:val="24"/>
           <w:rtl w:val="0"/>
         </w:rPr>
-        <w:t xml:space="preserve">No guardar visitas anteriores a seis meses.</w:t>
+        <w:t xml:space="preserve">No guardar visitas anteriores a seis meses.AE</w:t>
       </w:r>
     </w:p>
     <w:p>
@@ -21812,16 +21897,16 @@
           <wp:inline distB="114300" distT="114300" distL="114300" distR="114300">
             <wp:extent cx="5943600" cy="5562600"/>
             <wp:effectExtent b="0" l="0" r="0" t="0"/>
-            <wp:docPr id="1" name="image9.png"/>
+            <wp:docPr id="1" name="image10.png"/>
             <a:graphic>
               <a:graphicData uri="http://schemas.openxmlformats.org/drawingml/2006/picture">
                 <pic:pic>
                   <pic:nvPicPr>
-                    <pic:cNvPr id="0" name="image9.png"/>
+                    <pic:cNvPr id="0" name="image10.png"/>
                     <pic:cNvPicPr preferRelativeResize="0"/>
                   </pic:nvPicPr>
                   <pic:blipFill>
-                    <a:blip r:embed="rId21"/>
+                    <a:blip r:embed="rId22"/>
                     <a:srcRect b="0" l="0" r="0" t="0"/>
                     <a:stretch>
                       <a:fillRect/>
@@ -36940,7 +37025,7 @@
           <w:szCs w:val="28"/>
         </w:rPr>
       </w:pPr>
-      <w:hyperlink r:id="rId22">
+      <w:hyperlink r:id="rId23">
         <w:r>
           <w:rPr>
             <w:b w:val="1"/>
@@ -37017,7 +37102,7 @@
           <w:szCs w:val="28"/>
         </w:rPr>
       </w:pPr>
-      <w:hyperlink r:id="rId23">
+      <w:hyperlink r:id="rId24">
         <w:r>
           <w:rPr>
             <w:b w:val="1"/>
@@ -37870,7 +37955,7 @@
         </w:rPr>
         <w:t xml:space="preserve">La comunicación presencial deberá ser en horario de clases, en caso de tener dudas con nivel bajo de importancia o </w:t>
       </w:r>
-      <w:hyperlink r:id="rId24">
+      <w:hyperlink r:id="rId25">
         <w:r>
           <w:rPr>
             <w:color w:val="1155cc"/>
@@ -38120,7 +38205,7 @@
           <w:szCs w:val="24"/>
         </w:rPr>
       </w:pPr>
-      <w:hyperlink r:id="rId25">
+      <w:hyperlink r:id="rId26">
         <w:r>
           <w:rPr>
             <w:b w:val="1"/>
@@ -38172,7 +38257,7 @@
       </w:r>
     </w:p>
     <w:sectPr>
-      <w:footerReference r:id="rId26" w:type="default"/>
+      <w:footerReference r:id="rId27" w:type="default"/>
       <w:pgSz w:h="15840" w:w="12240"/>
       <w:pgMar w:bottom="1440" w:top="1440" w:left="1440" w:right="1440" w:header="0"/>
       <w:pgNumType w:start="1"/>

</xml_diff>